<commit_message>
Updated schedule during our meeting
</commit_message>
<xml_diff>
--- a/Documents/Project Proposal Team_Typing_Game.docx
+++ b/Documents/Project Proposal Team_Typing_Game.docx
@@ -10,8 +10,6 @@
       <w:r>
         <w:t>Project proposal</w:t>
       </w:r>
-      <w:bookmarkStart w:id="0" w:name="_GoBack"/>
-      <w:bookmarkEnd w:id="0"/>
     </w:p>
     <w:p>
       <w:pPr>
@@ -181,17 +179,19 @@
         <w:t>.</w:t>
       </w:r>
       <w:r>
-        <w:t xml:space="preserve"> on the screen. At the end of this week, basic gameplay works.</w:t>
-      </w:r>
+        <w:t xml:space="preserve"> on the screen. At the end of this week, basic gameplay works</w:t>
+      </w:r>
+      <w:r>
+        <w:t>, splash screen, menu</w:t>
+      </w:r>
+      <w:r>
+        <w:t>.</w:t>
+      </w:r>
+      <w:bookmarkStart w:id="0" w:name="_GoBack"/>
+      <w:bookmarkEnd w:id="0"/>
       <w:r>
         <w:br/>
-        <w:t xml:space="preserve">Week 3, Nov 19 – Nov 25: Splash screen, </w:t>
-      </w:r>
-      <w:r>
-        <w:t xml:space="preserve">menu, </w:t>
-      </w:r>
-      <w:r>
-        <w:t xml:space="preserve">settings, levels, save/load. Debugging. </w:t>
+        <w:t xml:space="preserve">Week 3, Nov 19 – Nov 25: settings, levels, save/load. Debugging. </w:t>
       </w:r>
       <w:r>
         <w:br/>

</xml_diff>